<commit_message>
Fant noen linker til datablad
</commit_message>
<xml_diff>
--- a/Datablad/Komponenter winchsystem/LinkerDatablader.docx
+++ b/Datablad/Komponenter winchsystem/LinkerDatablader.docx
@@ -1,6 +1,6 @@
 
 <file path=word/document.xml><?xml version="1.0" encoding="utf-8"?>
-<w:document xmlns:wpc="http://schemas.microsoft.com/office/word/2010/wordprocessingCanvas" xmlns:cx="http://schemas.microsoft.com/office/drawing/2014/chartex" xmlns:cx1="http://schemas.microsoft.com/office/drawing/2015/9/8/chartex" xmlns:cx2="http://schemas.microsoft.com/office/drawing/2015/10/21/chartex" xmlns:cx3="http://schemas.microsoft.com/office/drawing/2016/5/9/chartex" xmlns:cx4="http://schemas.microsoft.com/office/drawing/2016/5/10/chartex" xmlns:cx5="http://schemas.microsoft.com/office/drawing/2016/5/11/chartex" xmlns:cx6="http://schemas.microsoft.com/office/drawing/2016/5/12/chartex" xmlns:cx7="http://schemas.microsoft.com/office/drawing/2016/5/13/chartex" xmlns:cx8="http://schemas.microsoft.com/office/drawing/2016/5/14/chartex" xmlns:mc="http://schemas.openxmlformats.org/markup-compatibility/2006" xmlns:aink="http://schemas.microsoft.com/office/drawing/2016/ink" xmlns:am3d="http://schemas.microsoft.com/office/drawing/2017/model3d" xmlns:o="urn:schemas-microsoft-com:office:office" xmlns:oel="http://schemas.microsoft.com/office/2019/extlst" xmlns:r="http://schemas.openxmlformats.org/officeDocument/2006/relationships" xmlns:m="http://schemas.openxmlformats.org/officeDocument/2006/math" xmlns:v="urn:schemas-microsoft-com:vml" xmlns:wp14="http://schemas.microsoft.com/office/word/2010/wordprocessingDrawing" xmlns:wp="http://schemas.openxmlformats.org/drawingml/2006/wordprocessingDrawing" xmlns:w10="urn:schemas-microsoft-com:office:word" xmlns:w="http://schemas.openxmlformats.org/wordprocessingml/2006/main" xmlns:w14="http://schemas.microsoft.com/office/word/2010/wordml" xmlns:w15="http://schemas.microsoft.com/office/word/2012/wordml" xmlns:w16cex="http://schemas.microsoft.com/office/word/2018/wordml/cex" xmlns:w16cid="http://schemas.microsoft.com/office/word/2016/wordml/cid" xmlns:w16="http://schemas.microsoft.com/office/word/2018/wordml" xmlns:w16du="http://schemas.microsoft.com/office/word/2023/wordml/word16du" xmlns:w16sdtdh="http://schemas.microsoft.com/office/word/2020/wordml/sdtdatahash" xmlns:w16sdtfl="http://schemas.microsoft.com/office/word/2024/wordml/sdtformatlock" xmlns:w16se="http://schemas.microsoft.com/office/word/2015/wordml/symex" xmlns:wpg="http://schemas.microsoft.com/office/word/2010/wordprocessingGroup" xmlns:wpi="http://schemas.microsoft.com/office/word/2010/wordprocessingInk" xmlns:wne="http://schemas.microsoft.com/office/word/2006/wordml" xmlns:wps="http://schemas.microsoft.com/office/word/2010/wordprocessingShape" mc:Ignorable="w14 w15 w16se w16cid w16 w16cex w16sdtdh w16sdtfl w16du wp14">
+<w:document xmlns:wpc="http://schemas.microsoft.com/office/word/2010/wordprocessingCanvas" xmlns:cx="http://schemas.microsoft.com/office/drawing/2014/chartex" xmlns:cx1="http://schemas.microsoft.com/office/drawing/2015/9/8/chartex" xmlns:cx2="http://schemas.microsoft.com/office/drawing/2015/10/21/chartex" xmlns:cx3="http://schemas.microsoft.com/office/drawing/2016/5/9/chartex" xmlns:cx4="http://schemas.microsoft.com/office/drawing/2016/5/10/chartex" xmlns:cx5="http://schemas.microsoft.com/office/drawing/2016/5/11/chartex" xmlns:cx6="http://schemas.microsoft.com/office/drawing/2016/5/12/chartex" xmlns:cx7="http://schemas.microsoft.com/office/drawing/2016/5/13/chartex" xmlns:cx8="http://schemas.microsoft.com/office/drawing/2016/5/14/chartex" xmlns:mc="http://schemas.openxmlformats.org/markup-compatibility/2006" xmlns:aink="http://schemas.microsoft.com/office/drawing/2016/ink" xmlns:am3d="http://schemas.microsoft.com/office/drawing/2017/model3d" xmlns:o="urn:schemas-microsoft-com:office:office" xmlns:r="http://schemas.openxmlformats.org/officeDocument/2006/relationships" xmlns:m="http://schemas.openxmlformats.org/officeDocument/2006/math" xmlns:v="urn:schemas-microsoft-com:vml" xmlns:wp14="http://schemas.microsoft.com/office/word/2010/wordprocessingDrawing" xmlns:wp="http://schemas.openxmlformats.org/drawingml/2006/wordprocessingDrawing" xmlns:w10="urn:schemas-microsoft-com:office:word" xmlns:w="http://schemas.openxmlformats.org/wordprocessingml/2006/main" xmlns:w14="http://schemas.microsoft.com/office/word/2010/wordml" xmlns:w15="http://schemas.microsoft.com/office/word/2012/wordml" xmlns:w16cex="http://schemas.microsoft.com/office/word/2018/wordml/cex" xmlns:w16cid="http://schemas.microsoft.com/office/word/2016/wordml/cid" xmlns:w16="http://schemas.microsoft.com/office/word/2018/wordml" xmlns:w16sdtdh="http://schemas.microsoft.com/office/word/2020/wordml/sdtdatahash" xmlns:w16se="http://schemas.microsoft.com/office/word/2015/wordml/symex" xmlns:wpg="http://schemas.microsoft.com/office/word/2010/wordprocessingGroup" xmlns:wpi="http://schemas.microsoft.com/office/word/2010/wordprocessingInk" xmlns:wne="http://schemas.microsoft.com/office/word/2006/wordml" xmlns:wps="http://schemas.microsoft.com/office/word/2010/wordprocessingShape" mc:Ignorable="w14 w15 w16se w16cid w16 w16cex w16sdtdh wp14">
   <w:body>
     <w:p>
       <w:r>
@@ -11,36 +11,125 @@
       <w:hyperlink r:id="rId4" w:history="1">
         <w:r>
           <w:rPr>
-            <w:rStyle w:val="Hyperkobling"/>
-            <w:lang w:val="en-US"/>
+            <w:rStyle w:val="Hyperlink"/>
           </w:rPr>
-          <w:t xml:space="preserve">Eaton </w:t>
+          <w:t xml:space="preserve">Eaton Hydrokraft PVW PFW </w:t>
         </w:r>
         <w:proofErr w:type="spellStart"/>
         <w:r>
           <w:rPr>
-            <w:rStyle w:val="Hyperkobling"/>
-            <w:lang w:val="en-US"/>
+            <w:rStyle w:val="Hyperlink"/>
           </w:rPr>
-          <w:t>Hydrokraft</w:t>
+          <w:t>Piston</w:t>
         </w:r>
         <w:proofErr w:type="spellEnd"/>
         <w:r>
           <w:rPr>
-            <w:rStyle w:val="Hyperkobling"/>
-            <w:lang w:val="en-US"/>
+            <w:rStyle w:val="Hyperlink"/>
           </w:rPr>
-          <w:t xml:space="preserve"> PVW PFW Piston Pumps | Hydraulics Online</w:t>
+          <w:t xml:space="preserve"> Pumps | </w:t>
+        </w:r>
+        <w:proofErr w:type="spellStart"/>
+        <w:r>
+          <w:rPr>
+            <w:rStyle w:val="Hyperlink"/>
+          </w:rPr>
+          <w:t>Hydraulics</w:t>
+        </w:r>
+        <w:proofErr w:type="spellEnd"/>
+        <w:r>
+          <w:rPr>
+            <w:rStyle w:val="Hyperlink"/>
+          </w:rPr>
+          <w:t xml:space="preserve"> Online</w:t>
         </w:r>
       </w:hyperlink>
     </w:p>
+    <w:p/>
     <w:p>
-      <w:pPr>
-        <w:rPr>
-          <w:lang w:val="en-US"/>
-        </w:rPr>
-      </w:pPr>
+      <w:proofErr w:type="spellStart"/>
+      <w:r>
+        <w:t>Pressure</w:t>
+      </w:r>
+      <w:proofErr w:type="spellEnd"/>
+      <w:r>
+        <w:t xml:space="preserve"> </w:t>
+      </w:r>
+      <w:proofErr w:type="spellStart"/>
+      <w:r>
+        <w:t>Relief</w:t>
+      </w:r>
+      <w:proofErr w:type="spellEnd"/>
+      <w:r>
+        <w:t xml:space="preserve"> </w:t>
+      </w:r>
+      <w:proofErr w:type="spellStart"/>
+      <w:r>
+        <w:t>Valve</w:t>
+      </w:r>
+      <w:proofErr w:type="spellEnd"/>
+      <w:r>
+        <w:t xml:space="preserve">, fant bare HW92100060, ikke </w:t>
+      </w:r>
+      <w:r>
+        <w:t>HW9210006</w:t>
+      </w:r>
+      <w:r>
+        <w:t>1</w:t>
+      </w:r>
     </w:p>
+    <w:p>
+      <w:hyperlink r:id="rId5" w:history="1">
+        <w:r>
+          <w:rPr>
+            <w:rStyle w:val="Hyperlink"/>
+          </w:rPr>
+          <w:t>https://webshop.servi.no/product/hydraulics/valve/relief-pipe-mounted/hw92100060</w:t>
+        </w:r>
+      </w:hyperlink>
+    </w:p>
+    <w:p/>
+    <w:p>
+      <w:proofErr w:type="spellStart"/>
+      <w:r>
+        <w:t>Pressure</w:t>
+      </w:r>
+      <w:proofErr w:type="spellEnd"/>
+      <w:r>
+        <w:t xml:space="preserve"> </w:t>
+      </w:r>
+      <w:proofErr w:type="spellStart"/>
+      <w:r>
+        <w:t>reducer</w:t>
+      </w:r>
+      <w:proofErr w:type="spellEnd"/>
+      <w:r>
+        <w:t xml:space="preserve"> 1PD25-P3W-6s</w:t>
+      </w:r>
+    </w:p>
+    <w:p>
+      <w:hyperlink r:id="rId6" w:history="1">
+        <w:r>
+          <w:rPr>
+            <w:rStyle w:val="Hyperlink"/>
+          </w:rPr>
+          <w:t>https://www.rotec.net/wp-content/uploads/2015/07/1pd-press</w:t>
+        </w:r>
+        <w:r>
+          <w:rPr>
+            <w:rStyle w:val="Hyperlink"/>
+          </w:rPr>
+          <w:t>u</w:t>
+        </w:r>
+        <w:r>
+          <w:rPr>
+            <w:rStyle w:val="Hyperlink"/>
+          </w:rPr>
+          <w:t>re-reducing-valves.pdf</w:t>
+        </w:r>
+      </w:hyperlink>
+    </w:p>
+    <w:p/>
     <w:sectPr>
       <w:pgSz w:w="11906" w:h="16838"/>
       <w:pgMar w:top="1417" w:right="1417" w:bottom="1417" w:left="1417" w:header="708" w:footer="708" w:gutter="0"/>
@@ -52,7 +141,7 @@
 </file>
 
 <file path=word/styles.xml><?xml version="1.0" encoding="utf-8"?>
-<w:styles xmlns:mc="http://schemas.openxmlformats.org/markup-compatibility/2006" xmlns:r="http://schemas.openxmlformats.org/officeDocument/2006/relationships" xmlns:w="http://schemas.openxmlformats.org/wordprocessingml/2006/main" xmlns:w14="http://schemas.microsoft.com/office/word/2010/wordml" xmlns:w15="http://schemas.microsoft.com/office/word/2012/wordml" xmlns:w16cex="http://schemas.microsoft.com/office/word/2018/wordml/cex" xmlns:w16cid="http://schemas.microsoft.com/office/word/2016/wordml/cid" xmlns:w16="http://schemas.microsoft.com/office/word/2018/wordml" xmlns:w16du="http://schemas.microsoft.com/office/word/2023/wordml/word16du" xmlns:w16sdtdh="http://schemas.microsoft.com/office/word/2020/wordml/sdtdatahash" xmlns:w16sdtfl="http://schemas.microsoft.com/office/word/2024/wordml/sdtformatlock" xmlns:w16se="http://schemas.microsoft.com/office/word/2015/wordml/symex" mc:Ignorable="w14 w15 w16se w16cid w16 w16cex w16sdtdh w16sdtfl w16du">
+<w:styles xmlns:mc="http://schemas.openxmlformats.org/markup-compatibility/2006" xmlns:r="http://schemas.openxmlformats.org/officeDocument/2006/relationships" xmlns:w="http://schemas.openxmlformats.org/wordprocessingml/2006/main" xmlns:w14="http://schemas.microsoft.com/office/word/2010/wordml" xmlns:w15="http://schemas.microsoft.com/office/word/2012/wordml" xmlns:w16cex="http://schemas.microsoft.com/office/word/2018/wordml/cex" xmlns:w16cid="http://schemas.microsoft.com/office/word/2016/wordml/cid" xmlns:w16="http://schemas.microsoft.com/office/word/2018/wordml" xmlns:w16sdtdh="http://schemas.microsoft.com/office/word/2020/wordml/sdtdatahash" xmlns:w16se="http://schemas.microsoft.com/office/word/2015/wordml/symex" mc:Ignorable="w14 w15 w16se w16cid w16 w16cex w16sdtdh">
   <w:docDefaults>
     <w:rPrDefault>
       <w:rPr>
@@ -452,11 +541,11 @@
     <w:name w:val="Normal"/>
     <w:qFormat/>
   </w:style>
-  <w:style w:type="paragraph" w:styleId="Overskrift1">
+  <w:style w:type="paragraph" w:styleId="Heading1">
     <w:name w:val="heading 1"/>
     <w:basedOn w:val="Normal"/>
     <w:next w:val="Normal"/>
-    <w:link w:val="Overskrift1Tegn"/>
+    <w:link w:val="Heading1Char"/>
     <w:uiPriority w:val="9"/>
     <w:qFormat/>
     <w:rsid w:val="006946DA"/>
@@ -473,11 +562,11 @@
       <w:szCs w:val="40"/>
     </w:rPr>
   </w:style>
-  <w:style w:type="paragraph" w:styleId="Overskrift2">
+  <w:style w:type="paragraph" w:styleId="Heading2">
     <w:name w:val="heading 2"/>
     <w:basedOn w:val="Normal"/>
     <w:next w:val="Normal"/>
-    <w:link w:val="Overskrift2Tegn"/>
+    <w:link w:val="Heading2Char"/>
     <w:uiPriority w:val="9"/>
     <w:semiHidden/>
     <w:unhideWhenUsed/>
@@ -496,11 +585,11 @@
       <w:szCs w:val="32"/>
     </w:rPr>
   </w:style>
-  <w:style w:type="paragraph" w:styleId="Overskrift3">
+  <w:style w:type="paragraph" w:styleId="Heading3">
     <w:name w:val="heading 3"/>
     <w:basedOn w:val="Normal"/>
     <w:next w:val="Normal"/>
-    <w:link w:val="Overskrift3Tegn"/>
+    <w:link w:val="Heading3Char"/>
     <w:uiPriority w:val="9"/>
     <w:semiHidden/>
     <w:unhideWhenUsed/>
@@ -519,11 +608,11 @@
       <w:szCs w:val="28"/>
     </w:rPr>
   </w:style>
-  <w:style w:type="paragraph" w:styleId="Overskrift4">
+  <w:style w:type="paragraph" w:styleId="Heading4">
     <w:name w:val="heading 4"/>
     <w:basedOn w:val="Normal"/>
     <w:next w:val="Normal"/>
-    <w:link w:val="Overskrift4Tegn"/>
+    <w:link w:val="Heading4Char"/>
     <w:uiPriority w:val="9"/>
     <w:semiHidden/>
     <w:unhideWhenUsed/>
@@ -542,11 +631,11 @@
       <w:color w:val="0F4761" w:themeColor="accent1" w:themeShade="BF"/>
     </w:rPr>
   </w:style>
-  <w:style w:type="paragraph" w:styleId="Overskrift5">
+  <w:style w:type="paragraph" w:styleId="Heading5">
     <w:name w:val="heading 5"/>
     <w:basedOn w:val="Normal"/>
     <w:next w:val="Normal"/>
-    <w:link w:val="Overskrift5Tegn"/>
+    <w:link w:val="Heading5Char"/>
     <w:uiPriority w:val="9"/>
     <w:semiHidden/>
     <w:unhideWhenUsed/>
@@ -563,11 +652,11 @@
       <w:color w:val="0F4761" w:themeColor="accent1" w:themeShade="BF"/>
     </w:rPr>
   </w:style>
-  <w:style w:type="paragraph" w:styleId="Overskrift6">
+  <w:style w:type="paragraph" w:styleId="Heading6">
     <w:name w:val="heading 6"/>
     <w:basedOn w:val="Normal"/>
     <w:next w:val="Normal"/>
-    <w:link w:val="Overskrift6Tegn"/>
+    <w:link w:val="Heading6Char"/>
     <w:uiPriority w:val="9"/>
     <w:semiHidden/>
     <w:unhideWhenUsed/>
@@ -586,11 +675,11 @@
       <w:color w:val="595959" w:themeColor="text1" w:themeTint="A6"/>
     </w:rPr>
   </w:style>
-  <w:style w:type="paragraph" w:styleId="Overskrift7">
+  <w:style w:type="paragraph" w:styleId="Heading7">
     <w:name w:val="heading 7"/>
     <w:basedOn w:val="Normal"/>
     <w:next w:val="Normal"/>
-    <w:link w:val="Overskrift7Tegn"/>
+    <w:link w:val="Heading7Char"/>
     <w:uiPriority w:val="9"/>
     <w:semiHidden/>
     <w:unhideWhenUsed/>
@@ -607,11 +696,11 @@
       <w:color w:val="595959" w:themeColor="text1" w:themeTint="A6"/>
     </w:rPr>
   </w:style>
-  <w:style w:type="paragraph" w:styleId="Overskrift8">
+  <w:style w:type="paragraph" w:styleId="Heading8">
     <w:name w:val="heading 8"/>
     <w:basedOn w:val="Normal"/>
     <w:next w:val="Normal"/>
-    <w:link w:val="Overskrift8Tegn"/>
+    <w:link w:val="Heading8Char"/>
     <w:uiPriority w:val="9"/>
     <w:semiHidden/>
     <w:unhideWhenUsed/>
@@ -630,11 +719,11 @@
       <w:color w:val="272727" w:themeColor="text1" w:themeTint="D8"/>
     </w:rPr>
   </w:style>
-  <w:style w:type="paragraph" w:styleId="Overskrift9">
+  <w:style w:type="paragraph" w:styleId="Heading9">
     <w:name w:val="heading 9"/>
     <w:basedOn w:val="Normal"/>
     <w:next w:val="Normal"/>
-    <w:link w:val="Overskrift9Tegn"/>
+    <w:link w:val="Heading9Char"/>
     <w:uiPriority w:val="9"/>
     <w:semiHidden/>
     <w:unhideWhenUsed/>
@@ -651,12 +740,13 @@
       <w:color w:val="272727" w:themeColor="text1" w:themeTint="D8"/>
     </w:rPr>
   </w:style>
-  <w:style w:type="character" w:default="1" w:styleId="Standardskriftforavsnitt">
+  <w:style w:type="character" w:default="1" w:styleId="DefaultParagraphFont">
     <w:name w:val="Default Paragraph Font"/>
     <w:uiPriority w:val="1"/>
+    <w:semiHidden/>
     <w:unhideWhenUsed/>
   </w:style>
-  <w:style w:type="table" w:default="1" w:styleId="Vanligtabell">
+  <w:style w:type="table" w:default="1" w:styleId="TableNormal">
     <w:name w:val="Normal Table"/>
     <w:uiPriority w:val="99"/>
     <w:semiHidden/>
@@ -671,16 +761,16 @@
       </w:tblCellMar>
     </w:tblPr>
   </w:style>
-  <w:style w:type="numbering" w:default="1" w:styleId="Ingenliste">
+  <w:style w:type="numbering" w:default="1" w:styleId="NoList">
     <w:name w:val="No List"/>
     <w:uiPriority w:val="99"/>
     <w:semiHidden/>
     <w:unhideWhenUsed/>
   </w:style>
-  <w:style w:type="character" w:customStyle="1" w:styleId="Overskrift1Tegn">
-    <w:name w:val="Overskrift 1 Tegn"/>
-    <w:basedOn w:val="Standardskriftforavsnitt"/>
-    <w:link w:val="Overskrift1"/>
+  <w:style w:type="character" w:customStyle="1" w:styleId="Heading1Char">
+    <w:name w:val="Heading 1 Char"/>
+    <w:basedOn w:val="DefaultParagraphFont"/>
+    <w:link w:val="Heading1"/>
     <w:uiPriority w:val="9"/>
     <w:rsid w:val="006946DA"/>
     <w:rPr>
@@ -690,10 +780,10 @@
       <w:szCs w:val="40"/>
     </w:rPr>
   </w:style>
-  <w:style w:type="character" w:customStyle="1" w:styleId="Overskrift2Tegn">
-    <w:name w:val="Overskrift 2 Tegn"/>
-    <w:basedOn w:val="Standardskriftforavsnitt"/>
-    <w:link w:val="Overskrift2"/>
+  <w:style w:type="character" w:customStyle="1" w:styleId="Heading2Char">
+    <w:name w:val="Heading 2 Char"/>
+    <w:basedOn w:val="DefaultParagraphFont"/>
+    <w:link w:val="Heading2"/>
     <w:uiPriority w:val="9"/>
     <w:semiHidden/>
     <w:rsid w:val="006946DA"/>
@@ -704,10 +794,10 @@
       <w:szCs w:val="32"/>
     </w:rPr>
   </w:style>
-  <w:style w:type="character" w:customStyle="1" w:styleId="Overskrift3Tegn">
-    <w:name w:val="Overskrift 3 Tegn"/>
-    <w:basedOn w:val="Standardskriftforavsnitt"/>
-    <w:link w:val="Overskrift3"/>
+  <w:style w:type="character" w:customStyle="1" w:styleId="Heading3Char">
+    <w:name w:val="Heading 3 Char"/>
+    <w:basedOn w:val="DefaultParagraphFont"/>
+    <w:link w:val="Heading3"/>
     <w:uiPriority w:val="9"/>
     <w:semiHidden/>
     <w:rsid w:val="006946DA"/>
@@ -718,10 +808,10 @@
       <w:szCs w:val="28"/>
     </w:rPr>
   </w:style>
-  <w:style w:type="character" w:customStyle="1" w:styleId="Overskrift4Tegn">
-    <w:name w:val="Overskrift 4 Tegn"/>
-    <w:basedOn w:val="Standardskriftforavsnitt"/>
-    <w:link w:val="Overskrift4"/>
+  <w:style w:type="character" w:customStyle="1" w:styleId="Heading4Char">
+    <w:name w:val="Heading 4 Char"/>
+    <w:basedOn w:val="DefaultParagraphFont"/>
+    <w:link w:val="Heading4"/>
     <w:uiPriority w:val="9"/>
     <w:semiHidden/>
     <w:rsid w:val="006946DA"/>
@@ -732,10 +822,10 @@
       <w:color w:val="0F4761" w:themeColor="accent1" w:themeShade="BF"/>
     </w:rPr>
   </w:style>
-  <w:style w:type="character" w:customStyle="1" w:styleId="Overskrift5Tegn">
-    <w:name w:val="Overskrift 5 Tegn"/>
-    <w:basedOn w:val="Standardskriftforavsnitt"/>
-    <w:link w:val="Overskrift5"/>
+  <w:style w:type="character" w:customStyle="1" w:styleId="Heading5Char">
+    <w:name w:val="Heading 5 Char"/>
+    <w:basedOn w:val="DefaultParagraphFont"/>
+    <w:link w:val="Heading5"/>
     <w:uiPriority w:val="9"/>
     <w:semiHidden/>
     <w:rsid w:val="006946DA"/>
@@ -744,10 +834,10 @@
       <w:color w:val="0F4761" w:themeColor="accent1" w:themeShade="BF"/>
     </w:rPr>
   </w:style>
-  <w:style w:type="character" w:customStyle="1" w:styleId="Overskrift6Tegn">
-    <w:name w:val="Overskrift 6 Tegn"/>
-    <w:basedOn w:val="Standardskriftforavsnitt"/>
-    <w:link w:val="Overskrift6"/>
+  <w:style w:type="character" w:customStyle="1" w:styleId="Heading6Char">
+    <w:name w:val="Heading 6 Char"/>
+    <w:basedOn w:val="DefaultParagraphFont"/>
+    <w:link w:val="Heading6"/>
     <w:uiPriority w:val="9"/>
     <w:semiHidden/>
     <w:rsid w:val="006946DA"/>
@@ -758,10 +848,10 @@
       <w:color w:val="595959" w:themeColor="text1" w:themeTint="A6"/>
     </w:rPr>
   </w:style>
-  <w:style w:type="character" w:customStyle="1" w:styleId="Overskrift7Tegn">
-    <w:name w:val="Overskrift 7 Tegn"/>
-    <w:basedOn w:val="Standardskriftforavsnitt"/>
-    <w:link w:val="Overskrift7"/>
+  <w:style w:type="character" w:customStyle="1" w:styleId="Heading7Char">
+    <w:name w:val="Heading 7 Char"/>
+    <w:basedOn w:val="DefaultParagraphFont"/>
+    <w:link w:val="Heading7"/>
     <w:uiPriority w:val="9"/>
     <w:semiHidden/>
     <w:rsid w:val="006946DA"/>
@@ -770,10 +860,10 @@
       <w:color w:val="595959" w:themeColor="text1" w:themeTint="A6"/>
     </w:rPr>
   </w:style>
-  <w:style w:type="character" w:customStyle="1" w:styleId="Overskrift8Tegn">
-    <w:name w:val="Overskrift 8 Tegn"/>
-    <w:basedOn w:val="Standardskriftforavsnitt"/>
-    <w:link w:val="Overskrift8"/>
+  <w:style w:type="character" w:customStyle="1" w:styleId="Heading8Char">
+    <w:name w:val="Heading 8 Char"/>
+    <w:basedOn w:val="DefaultParagraphFont"/>
+    <w:link w:val="Heading8"/>
     <w:uiPriority w:val="9"/>
     <w:semiHidden/>
     <w:rsid w:val="006946DA"/>
@@ -784,10 +874,10 @@
       <w:color w:val="272727" w:themeColor="text1" w:themeTint="D8"/>
     </w:rPr>
   </w:style>
-  <w:style w:type="character" w:customStyle="1" w:styleId="Overskrift9Tegn">
-    <w:name w:val="Overskrift 9 Tegn"/>
-    <w:basedOn w:val="Standardskriftforavsnitt"/>
-    <w:link w:val="Overskrift9"/>
+  <w:style w:type="character" w:customStyle="1" w:styleId="Heading9Char">
+    <w:name w:val="Heading 9 Char"/>
+    <w:basedOn w:val="DefaultParagraphFont"/>
+    <w:link w:val="Heading9"/>
     <w:uiPriority w:val="9"/>
     <w:semiHidden/>
     <w:rsid w:val="006946DA"/>
@@ -796,11 +886,11 @@
       <w:color w:val="272727" w:themeColor="text1" w:themeTint="D8"/>
     </w:rPr>
   </w:style>
-  <w:style w:type="paragraph" w:styleId="Tittel">
+  <w:style w:type="paragraph" w:styleId="Title">
     <w:name w:val="Title"/>
     <w:basedOn w:val="Normal"/>
     <w:next w:val="Normal"/>
-    <w:link w:val="TittelTegn"/>
+    <w:link w:val="TitleChar"/>
     <w:uiPriority w:val="10"/>
     <w:qFormat/>
     <w:rsid w:val="006946DA"/>
@@ -816,10 +906,10 @@
       <w:szCs w:val="56"/>
     </w:rPr>
   </w:style>
-  <w:style w:type="character" w:customStyle="1" w:styleId="TittelTegn">
-    <w:name w:val="Tittel Tegn"/>
-    <w:basedOn w:val="Standardskriftforavsnitt"/>
-    <w:link w:val="Tittel"/>
+  <w:style w:type="character" w:customStyle="1" w:styleId="TitleChar">
+    <w:name w:val="Title Char"/>
+    <w:basedOn w:val="DefaultParagraphFont"/>
+    <w:link w:val="Title"/>
     <w:uiPriority w:val="10"/>
     <w:rsid w:val="006946DA"/>
     <w:rPr>
@@ -830,11 +920,11 @@
       <w:szCs w:val="56"/>
     </w:rPr>
   </w:style>
-  <w:style w:type="paragraph" w:styleId="Undertittel">
+  <w:style w:type="paragraph" w:styleId="Subtitle">
     <w:name w:val="Subtitle"/>
     <w:basedOn w:val="Normal"/>
     <w:next w:val="Normal"/>
-    <w:link w:val="UndertittelTegn"/>
+    <w:link w:val="SubtitleChar"/>
     <w:uiPriority w:val="11"/>
     <w:qFormat/>
     <w:rsid w:val="006946DA"/>
@@ -851,10 +941,10 @@
       <w:szCs w:val="28"/>
     </w:rPr>
   </w:style>
-  <w:style w:type="character" w:customStyle="1" w:styleId="UndertittelTegn">
-    <w:name w:val="Undertittel Tegn"/>
-    <w:basedOn w:val="Standardskriftforavsnitt"/>
-    <w:link w:val="Undertittel"/>
+  <w:style w:type="character" w:customStyle="1" w:styleId="SubtitleChar">
+    <w:name w:val="Subtitle Char"/>
+    <w:basedOn w:val="DefaultParagraphFont"/>
+    <w:link w:val="Subtitle"/>
     <w:uiPriority w:val="11"/>
     <w:rsid w:val="006946DA"/>
     <w:rPr>
@@ -865,11 +955,11 @@
       <w:szCs w:val="28"/>
     </w:rPr>
   </w:style>
-  <w:style w:type="paragraph" w:styleId="Sitat">
+  <w:style w:type="paragraph" w:styleId="Quote">
     <w:name w:val="Quote"/>
     <w:basedOn w:val="Normal"/>
     <w:next w:val="Normal"/>
-    <w:link w:val="SitatTegn"/>
+    <w:link w:val="QuoteChar"/>
     <w:uiPriority w:val="29"/>
     <w:qFormat/>
     <w:rsid w:val="006946DA"/>
@@ -883,10 +973,10 @@
       <w:color w:val="404040" w:themeColor="text1" w:themeTint="BF"/>
     </w:rPr>
   </w:style>
-  <w:style w:type="character" w:customStyle="1" w:styleId="SitatTegn">
-    <w:name w:val="Sitat Tegn"/>
-    <w:basedOn w:val="Standardskriftforavsnitt"/>
-    <w:link w:val="Sitat"/>
+  <w:style w:type="character" w:customStyle="1" w:styleId="QuoteChar">
+    <w:name w:val="Quote Char"/>
+    <w:basedOn w:val="DefaultParagraphFont"/>
+    <w:link w:val="Quote"/>
     <w:uiPriority w:val="29"/>
     <w:rsid w:val="006946DA"/>
     <w:rPr>
@@ -895,7 +985,7 @@
       <w:color w:val="404040" w:themeColor="text1" w:themeTint="BF"/>
     </w:rPr>
   </w:style>
-  <w:style w:type="paragraph" w:styleId="Listeavsnitt">
+  <w:style w:type="paragraph" w:styleId="ListParagraph">
     <w:name w:val="List Paragraph"/>
     <w:basedOn w:val="Normal"/>
     <w:uiPriority w:val="34"/>
@@ -906,9 +996,9 @@
       <w:contextualSpacing/>
     </w:pPr>
   </w:style>
-  <w:style w:type="character" w:styleId="Sterkutheving">
+  <w:style w:type="character" w:styleId="IntenseEmphasis">
     <w:name w:val="Intense Emphasis"/>
-    <w:basedOn w:val="Standardskriftforavsnitt"/>
+    <w:basedOn w:val="DefaultParagraphFont"/>
     <w:uiPriority w:val="21"/>
     <w:qFormat/>
     <w:rsid w:val="006946DA"/>
@@ -918,11 +1008,11 @@
       <w:color w:val="0F4761" w:themeColor="accent1" w:themeShade="BF"/>
     </w:rPr>
   </w:style>
-  <w:style w:type="paragraph" w:styleId="Sterktsitat">
+  <w:style w:type="paragraph" w:styleId="IntenseQuote">
     <w:name w:val="Intense Quote"/>
     <w:basedOn w:val="Normal"/>
     <w:next w:val="Normal"/>
-    <w:link w:val="SterktsitatTegn"/>
+    <w:link w:val="IntenseQuoteChar"/>
     <w:uiPriority w:val="30"/>
     <w:qFormat/>
     <w:rsid w:val="006946DA"/>
@@ -941,10 +1031,10 @@
       <w:color w:val="0F4761" w:themeColor="accent1" w:themeShade="BF"/>
     </w:rPr>
   </w:style>
-  <w:style w:type="character" w:customStyle="1" w:styleId="SterktsitatTegn">
-    <w:name w:val="Sterkt sitat Tegn"/>
-    <w:basedOn w:val="Standardskriftforavsnitt"/>
-    <w:link w:val="Sterktsitat"/>
+  <w:style w:type="character" w:customStyle="1" w:styleId="IntenseQuoteChar">
+    <w:name w:val="Intense Quote Char"/>
+    <w:basedOn w:val="DefaultParagraphFont"/>
+    <w:link w:val="IntenseQuote"/>
     <w:uiPriority w:val="30"/>
     <w:rsid w:val="006946DA"/>
     <w:rPr>
@@ -953,9 +1043,9 @@
       <w:color w:val="0F4761" w:themeColor="accent1" w:themeShade="BF"/>
     </w:rPr>
   </w:style>
-  <w:style w:type="character" w:styleId="Sterkreferanse">
+  <w:style w:type="character" w:styleId="IntenseReference">
     <w:name w:val="Intense Reference"/>
-    <w:basedOn w:val="Standardskriftforavsnitt"/>
+    <w:basedOn w:val="DefaultParagraphFont"/>
     <w:uiPriority w:val="32"/>
     <w:qFormat/>
     <w:rsid w:val="006946DA"/>
@@ -967,9 +1057,9 @@
       <w:spacing w:val="5"/>
     </w:rPr>
   </w:style>
-  <w:style w:type="character" w:styleId="Hyperkobling">
+  <w:style w:type="character" w:styleId="Hyperlink">
     <w:name w:val="Hyperlink"/>
-    <w:basedOn w:val="Standardskriftforavsnitt"/>
+    <w:basedOn w:val="DefaultParagraphFont"/>
     <w:uiPriority w:val="99"/>
     <w:unhideWhenUsed/>
     <w:rsid w:val="006946DA"/>
@@ -978,9 +1068,9 @@
       <w:u w:val="single"/>
     </w:rPr>
   </w:style>
-  <w:style w:type="character" w:styleId="Ulstomtale">
+  <w:style w:type="character" w:styleId="UnresolvedMention">
     <w:name w:val="Unresolved Mention"/>
-    <w:basedOn w:val="Standardskriftforavsnitt"/>
+    <w:basedOn w:val="DefaultParagraphFont"/>
     <w:uiPriority w:val="99"/>
     <w:semiHidden/>
     <w:unhideWhenUsed/>
@@ -988,6 +1078,18 @@
     <w:rPr>
       <w:color w:val="605E5C"/>
       <w:shd w:val="clear" w:color="auto" w:fill="E1DFDD"/>
+    </w:rPr>
+  </w:style>
+  <w:style w:type="character" w:styleId="FollowedHyperlink">
+    <w:name w:val="FollowedHyperlink"/>
+    <w:basedOn w:val="DefaultParagraphFont"/>
+    <w:uiPriority w:val="99"/>
+    <w:semiHidden/>
+    <w:unhideWhenUsed/>
+    <w:rsid w:val="002F34E4"/>
+    <w:rPr>
+      <w:color w:val="96607D" w:themeColor="followedHyperlink"/>
+      <w:u w:val="single"/>
     </w:rPr>
   </w:style>
 </w:styles>

</xml_diff>